<commit_message>
upload tom cat file
</commit_message>
<xml_diff>
--- a/tomcat.docx
+++ b/tomcat.docx
@@ -711,7 +711,762 @@
       <w:r>
         <w:t>Tomcat</w:t>
       </w:r>
-    </w:p>
+      <w:r>
+        <w:t xml:space="preserve"> - </w:t>
+      </w:r>
+      <w:hyperlink r:id="rId20" w:history="1">
+        <w:r>
+          <w:rPr>
+            <w:rStyle w:val="Hyperlink"/>
+          </w:rPr>
+          <w:t>https://tomcat.apache.org/</w:t>
+        </w:r>
+      </w:hyperlink>
+    </w:p>
+    <w:p>
+      <w:pPr>
+        <w:pStyle w:val="ListParagraph"/>
+        <w:numPr>
+          <w:ilvl w:val="0"/>
+          <w:numId w:val="2"/>
+        </w:numPr>
+      </w:pPr>
+      <w:r>
+        <w:rPr>
+          <w:noProof/>
+        </w:rPr>
+        <w:drawing>
+          <wp:inline distT="0" distB="0" distL="0" distR="0" wp14:anchorId="5E605CAB" wp14:editId="16605DC1">
+            <wp:extent cx="3493477" cy="1739647"/>
+            <wp:effectExtent l="0" t="0" r="0" b="0"/>
+            <wp:docPr id="12" name="Picture 12"/>
+            <wp:cNvGraphicFramePr>
+              <a:graphicFrameLocks xmlns:a="http://schemas.openxmlformats.org/drawingml/2006/main" noChangeAspect="1"/>
+            </wp:cNvGraphicFramePr>
+            <a:graphic xmlns:a="http://schemas.openxmlformats.org/drawingml/2006/main">
+              <a:graphicData uri="http://schemas.openxmlformats.org/drawingml/2006/picture">
+                <pic:pic xmlns:pic="http://schemas.openxmlformats.org/drawingml/2006/picture">
+                  <pic:nvPicPr>
+                    <pic:cNvPr id="1" name=""/>
+                    <pic:cNvPicPr/>
+                  </pic:nvPicPr>
+                  <pic:blipFill>
+                    <a:blip r:embed="rId21"/>
+                    <a:stretch>
+                      <a:fillRect/>
+                    </a:stretch>
+                  </pic:blipFill>
+                  <pic:spPr>
+                    <a:xfrm>
+                      <a:off x="0" y="0"/>
+                      <a:ext cx="3497872" cy="1741835"/>
+                    </a:xfrm>
+                    <a:prstGeom prst="rect">
+                      <a:avLst/>
+                    </a:prstGeom>
+                  </pic:spPr>
+                </pic:pic>
+              </a:graphicData>
+            </a:graphic>
+          </wp:inline>
+        </w:drawing>
+      </w:r>
+    </w:p>
+    <w:p>
+      <w:pPr>
+        <w:pStyle w:val="ListParagraph"/>
+        <w:numPr>
+          <w:ilvl w:val="0"/>
+          <w:numId w:val="2"/>
+        </w:numPr>
+      </w:pPr>
+      <w:r>
+        <w:t>Launch a EC2 Instance and install tomcat on that.</w:t>
+      </w:r>
+    </w:p>
+    <w:p>
+      <w:pPr>
+        <w:pStyle w:val="ListParagraph"/>
+        <w:numPr>
+          <w:ilvl w:val="0"/>
+          <w:numId w:val="2"/>
+        </w:numPr>
+      </w:pPr>
+      <w:r>
+        <w:t>amazon-linux-extras install java-openjdk11</w:t>
+      </w:r>
+    </w:p>
+    <w:p>
+      <w:pPr>
+        <w:pStyle w:val="ListParagraph"/>
+        <w:numPr>
+          <w:ilvl w:val="0"/>
+          <w:numId w:val="2"/>
+        </w:numPr>
+      </w:pPr>
+      <w:r>
+        <w:t xml:space="preserve">yum install java-1.8* -y </w:t>
+      </w:r>
+    </w:p>
+    <w:p>
+      <w:pPr>
+        <w:pStyle w:val="ListParagraph"/>
+        <w:numPr>
+          <w:ilvl w:val="0"/>
+          <w:numId w:val="2"/>
+        </w:numPr>
+      </w:pPr>
+      <w:r>
+        <w:t>java -version</w:t>
+      </w:r>
+    </w:p>
+    <w:p>
+      <w:pPr>
+        <w:pStyle w:val="ListParagraph"/>
+        <w:numPr>
+          <w:ilvl w:val="0"/>
+          <w:numId w:val="2"/>
+        </w:numPr>
+      </w:pPr>
+      <w:r>
+        <w:t>cd /opt</w:t>
+      </w:r>
+    </w:p>
+    <w:p>
+      <w:pPr>
+        <w:pStyle w:val="ListParagraph"/>
+        <w:numPr>
+          <w:ilvl w:val="0"/>
+          <w:numId w:val="2"/>
+        </w:numPr>
+      </w:pPr>
+      <w:r>
+        <w:t xml:space="preserve">wget </w:t>
+      </w:r>
+      <w:hyperlink r:id="rId22" w:history="1">
+        <w:r>
+          <w:rPr>
+            <w:rStyle w:val="Hyperlink"/>
+          </w:rPr>
+          <w:t>https://dlcdn.apache.org/tomcat/tomcat-9/v9.0.59/bin/apache-tomcat-9.0.59.tar.gz</w:t>
+        </w:r>
+      </w:hyperlink>
+    </w:p>
+    <w:p>
+      <w:pPr>
+        <w:pStyle w:val="ListParagraph"/>
+        <w:numPr>
+          <w:ilvl w:val="0"/>
+          <w:numId w:val="2"/>
+        </w:numPr>
+      </w:pPr>
+      <w:r>
+        <w:t>tar -xvzf apache-tomcat-9.0.59.tar.gz</w:t>
+      </w:r>
+    </w:p>
+    <w:p>
+      <w:pPr>
+        <w:pStyle w:val="ListParagraph"/>
+        <w:numPr>
+          <w:ilvl w:val="0"/>
+          <w:numId w:val="2"/>
+        </w:numPr>
+      </w:pPr>
+      <w:r>
+        <w:t>mv apache-tomcat-9.0.59 tomcat</w:t>
+      </w:r>
+    </w:p>
+    <w:p>
+      <w:pPr>
+        <w:pStyle w:val="ListParagraph"/>
+        <w:numPr>
+          <w:ilvl w:val="0"/>
+          <w:numId w:val="2"/>
+        </w:numPr>
+      </w:pPr>
+      <w:r>
+        <w:t>rm -rf apache-tomcat-9.0.59.tar.gz</w:t>
+      </w:r>
+    </w:p>
+    <w:p>
+      <w:pPr>
+        <w:pStyle w:val="ListParagraph"/>
+        <w:numPr>
+          <w:ilvl w:val="0"/>
+          <w:numId w:val="2"/>
+        </w:numPr>
+      </w:pPr>
+      <w:r>
+        <w:t>cd tomcat/</w:t>
+      </w:r>
+    </w:p>
+    <w:p>
+      <w:pPr>
+        <w:pStyle w:val="ListParagraph"/>
+        <w:numPr>
+          <w:ilvl w:val="0"/>
+          <w:numId w:val="2"/>
+        </w:numPr>
+      </w:pPr>
+      <w:r>
+        <w:t>cd bin/</w:t>
+      </w:r>
+    </w:p>
+    <w:p>
+      <w:pPr>
+        <w:pStyle w:val="ListParagraph"/>
+        <w:numPr>
+          <w:ilvl w:val="0"/>
+          <w:numId w:val="2"/>
+        </w:numPr>
+      </w:pPr>
+      <w:r>
+        <w:t>./startup.sh</w:t>
+      </w:r>
+    </w:p>
+    <w:p>
+      <w:pPr>
+        <w:pStyle w:val="ListParagraph"/>
+        <w:numPr>
+          <w:ilvl w:val="0"/>
+          <w:numId w:val="2"/>
+        </w:numPr>
+      </w:pPr>
+      <w:r>
+        <w:rPr>
+          <w:noProof/>
+        </w:rPr>
+        <w:lastRenderedPageBreak/>
+        <w:drawing>
+          <wp:inline distT="0" distB="0" distL="0" distR="0" wp14:anchorId="33F83DE0" wp14:editId="7379E462">
+            <wp:extent cx="5943600" cy="2527935"/>
+            <wp:effectExtent l="0" t="0" r="0" b="5715"/>
+            <wp:docPr id="15" name="Picture 15"/>
+            <wp:cNvGraphicFramePr>
+              <a:graphicFrameLocks xmlns:a="http://schemas.openxmlformats.org/drawingml/2006/main" noChangeAspect="1"/>
+            </wp:cNvGraphicFramePr>
+            <a:graphic xmlns:a="http://schemas.openxmlformats.org/drawingml/2006/main">
+              <a:graphicData uri="http://schemas.openxmlformats.org/drawingml/2006/picture">
+                <pic:pic xmlns:pic="http://schemas.openxmlformats.org/drawingml/2006/picture">
+                  <pic:nvPicPr>
+                    <pic:cNvPr id="1" name=""/>
+                    <pic:cNvPicPr/>
+                  </pic:nvPicPr>
+                  <pic:blipFill>
+                    <a:blip r:embed="rId23"/>
+                    <a:stretch>
+                      <a:fillRect/>
+                    </a:stretch>
+                  </pic:blipFill>
+                  <pic:spPr>
+                    <a:xfrm>
+                      <a:off x="0" y="0"/>
+                      <a:ext cx="5943600" cy="2527935"/>
+                    </a:xfrm>
+                    <a:prstGeom prst="rect">
+                      <a:avLst/>
+                    </a:prstGeom>
+                  </pic:spPr>
+                </pic:pic>
+              </a:graphicData>
+            </a:graphic>
+          </wp:inline>
+        </w:drawing>
+      </w:r>
+    </w:p>
+    <w:p>
+      <w:pPr>
+        <w:pStyle w:val="ListParagraph"/>
+      </w:pPr>
+      <w:r>
+        <w:rPr>
+          <w:noProof/>
+        </w:rPr>
+        <w:drawing>
+          <wp:inline distT="0" distB="0" distL="0" distR="0" wp14:anchorId="6512D1DD" wp14:editId="2C54556C">
+            <wp:extent cx="5943600" cy="2118995"/>
+            <wp:effectExtent l="0" t="0" r="0" b="0"/>
+            <wp:docPr id="17" name="Picture 17"/>
+            <wp:cNvGraphicFramePr>
+              <a:graphicFrameLocks xmlns:a="http://schemas.openxmlformats.org/drawingml/2006/main" noChangeAspect="1"/>
+            </wp:cNvGraphicFramePr>
+            <a:graphic xmlns:a="http://schemas.openxmlformats.org/drawingml/2006/main">
+              <a:graphicData uri="http://schemas.openxmlformats.org/drawingml/2006/picture">
+                <pic:pic xmlns:pic="http://schemas.openxmlformats.org/drawingml/2006/picture">
+                  <pic:nvPicPr>
+                    <pic:cNvPr id="1" name=""/>
+                    <pic:cNvPicPr/>
+                  </pic:nvPicPr>
+                  <pic:blipFill>
+                    <a:blip r:embed="rId24"/>
+                    <a:stretch>
+                      <a:fillRect/>
+                    </a:stretch>
+                  </pic:blipFill>
+                  <pic:spPr>
+                    <a:xfrm>
+                      <a:off x="0" y="0"/>
+                      <a:ext cx="5943600" cy="2118995"/>
+                    </a:xfrm>
+                    <a:prstGeom prst="rect">
+                      <a:avLst/>
+                    </a:prstGeom>
+                  </pic:spPr>
+                </pic:pic>
+              </a:graphicData>
+            </a:graphic>
+          </wp:inline>
+        </w:drawing>
+      </w:r>
+    </w:p>
+    <w:p>
+      <w:pPr>
+        <w:pStyle w:val="ListParagraph"/>
+      </w:pPr>
+      <w:r>
+        <w:rPr>
+          <w:noProof/>
+        </w:rPr>
+        <w:drawing>
+          <wp:inline distT="0" distB="0" distL="0" distR="0" wp14:anchorId="2FF0CE27" wp14:editId="22693C87">
+            <wp:extent cx="5943600" cy="1016635"/>
+            <wp:effectExtent l="0" t="0" r="0" b="0"/>
+            <wp:docPr id="14" name="Picture 14"/>
+            <wp:cNvGraphicFramePr>
+              <a:graphicFrameLocks xmlns:a="http://schemas.openxmlformats.org/drawingml/2006/main" noChangeAspect="1"/>
+            </wp:cNvGraphicFramePr>
+            <a:graphic xmlns:a="http://schemas.openxmlformats.org/drawingml/2006/main">
+              <a:graphicData uri="http://schemas.openxmlformats.org/drawingml/2006/picture">
+                <pic:pic xmlns:pic="http://schemas.openxmlformats.org/drawingml/2006/picture">
+                  <pic:nvPicPr>
+                    <pic:cNvPr id="1" name=""/>
+                    <pic:cNvPicPr/>
+                  </pic:nvPicPr>
+                  <pic:blipFill>
+                    <a:blip r:embed="rId25"/>
+                    <a:stretch>
+                      <a:fillRect/>
+                    </a:stretch>
+                  </pic:blipFill>
+                  <pic:spPr>
+                    <a:xfrm>
+                      <a:off x="0" y="0"/>
+                      <a:ext cx="5943600" cy="1016635"/>
+                    </a:xfrm>
+                    <a:prstGeom prst="rect">
+                      <a:avLst/>
+                    </a:prstGeom>
+                  </pic:spPr>
+                </pic:pic>
+              </a:graphicData>
+            </a:graphic>
+          </wp:inline>
+        </w:drawing>
+      </w:r>
+    </w:p>
+    <w:p>
+      <w:pPr>
+        <w:pStyle w:val="ListParagraph"/>
+        <w:numPr>
+          <w:ilvl w:val="0"/>
+          <w:numId w:val="2"/>
+        </w:numPr>
+      </w:pPr>
+    </w:p>
+    <w:p>
+      <w:pPr>
+        <w:pStyle w:val="ListParagraph"/>
+        <w:numPr>
+          <w:ilvl w:val="0"/>
+          <w:numId w:val="2"/>
+        </w:numPr>
+      </w:pPr>
+      <w:r>
+        <w:rPr>
+          <w:noProof/>
+        </w:rPr>
+        <w:drawing>
+          <wp:inline distT="0" distB="0" distL="0" distR="0" wp14:anchorId="2455238B" wp14:editId="39533ACC">
+            <wp:extent cx="5943600" cy="1071880"/>
+            <wp:effectExtent l="0" t="0" r="0" b="0"/>
+            <wp:docPr id="13" name="Picture 13"/>
+            <wp:cNvGraphicFramePr>
+              <a:graphicFrameLocks xmlns:a="http://schemas.openxmlformats.org/drawingml/2006/main" noChangeAspect="1"/>
+            </wp:cNvGraphicFramePr>
+            <a:graphic xmlns:a="http://schemas.openxmlformats.org/drawingml/2006/main">
+              <a:graphicData uri="http://schemas.openxmlformats.org/drawingml/2006/picture">
+                <pic:pic xmlns:pic="http://schemas.openxmlformats.org/drawingml/2006/picture">
+                  <pic:nvPicPr>
+                    <pic:cNvPr id="1" name=""/>
+                    <pic:cNvPicPr/>
+                  </pic:nvPicPr>
+                  <pic:blipFill>
+                    <a:blip r:embed="rId26"/>
+                    <a:stretch>
+                      <a:fillRect/>
+                    </a:stretch>
+                  </pic:blipFill>
+                  <pic:spPr>
+                    <a:xfrm>
+                      <a:off x="0" y="0"/>
+                      <a:ext cx="5943600" cy="1071880"/>
+                    </a:xfrm>
+                    <a:prstGeom prst="rect">
+                      <a:avLst/>
+                    </a:prstGeom>
+                  </pic:spPr>
+                </pic:pic>
+              </a:graphicData>
+            </a:graphic>
+          </wp:inline>
+        </w:drawing>
+      </w:r>
+    </w:p>
+    <w:p>
+      <w:pPr>
+        <w:pStyle w:val="ListParagraph"/>
+        <w:numPr>
+          <w:ilvl w:val="0"/>
+          <w:numId w:val="2"/>
+        </w:numPr>
+      </w:pPr>
+      <w:r>
+        <w:rPr>
+          <w:noProof/>
+        </w:rPr>
+        <w:lastRenderedPageBreak/>
+        <w:drawing>
+          <wp:inline distT="0" distB="0" distL="0" distR="0" wp14:anchorId="11223914" wp14:editId="799B8ECA">
+            <wp:extent cx="5943600" cy="1640840"/>
+            <wp:effectExtent l="0" t="0" r="0" b="0"/>
+            <wp:docPr id="18" name="Picture 18"/>
+            <wp:cNvGraphicFramePr>
+              <a:graphicFrameLocks xmlns:a="http://schemas.openxmlformats.org/drawingml/2006/main" noChangeAspect="1"/>
+            </wp:cNvGraphicFramePr>
+            <a:graphic xmlns:a="http://schemas.openxmlformats.org/drawingml/2006/main">
+              <a:graphicData uri="http://schemas.openxmlformats.org/drawingml/2006/picture">
+                <pic:pic xmlns:pic="http://schemas.openxmlformats.org/drawingml/2006/picture">
+                  <pic:nvPicPr>
+                    <pic:cNvPr id="1" name=""/>
+                    <pic:cNvPicPr/>
+                  </pic:nvPicPr>
+                  <pic:blipFill>
+                    <a:blip r:embed="rId27"/>
+                    <a:stretch>
+                      <a:fillRect/>
+                    </a:stretch>
+                  </pic:blipFill>
+                  <pic:spPr>
+                    <a:xfrm>
+                      <a:off x="0" y="0"/>
+                      <a:ext cx="5943600" cy="1640840"/>
+                    </a:xfrm>
+                    <a:prstGeom prst="rect">
+                      <a:avLst/>
+                    </a:prstGeom>
+                  </pic:spPr>
+                </pic:pic>
+              </a:graphicData>
+            </a:graphic>
+          </wp:inline>
+        </w:drawing>
+      </w:r>
+    </w:p>
+    <w:p>
+      <w:pPr>
+        <w:pStyle w:val="ListParagraph"/>
+      </w:pPr>
+      <w:r>
+        <w:t>&lt;role rolename="manager-gui"/&gt;</w:t>
+      </w:r>
+    </w:p>
+    <w:p>
+      <w:pPr>
+        <w:pStyle w:val="ListParagraph"/>
+      </w:pPr>
+      <w:r>
+        <w:t>&lt;role rolename="manager-script"/&gt;</w:t>
+      </w:r>
+    </w:p>
+    <w:p>
+      <w:pPr>
+        <w:pStyle w:val="ListParagraph"/>
+      </w:pPr>
+      <w:r>
+        <w:t>&lt;role rolename="manager-jmx"/&gt;</w:t>
+      </w:r>
+    </w:p>
+    <w:p>
+      <w:pPr>
+        <w:pStyle w:val="ListParagraph"/>
+      </w:pPr>
+      <w:r>
+        <w:t xml:space="preserve">&lt;role rolename="manager-status"/&gt;  </w:t>
+      </w:r>
+    </w:p>
+    <w:p>
+      <w:pPr>
+        <w:pStyle w:val="ListParagraph"/>
+      </w:pPr>
+      <w:r>
+        <w:t>&lt;user username="admin" password="admin" roles="manager-gui,manager-script,manager-jmx,manager-status"/&gt;</w:t>
+      </w:r>
+    </w:p>
+    <w:p>
+      <w:pPr>
+        <w:pStyle w:val="ListParagraph"/>
+        <w:numPr>
+          <w:ilvl w:val="0"/>
+          <w:numId w:val="2"/>
+        </w:numPr>
+      </w:pPr>
+      <w:r>
+        <w:t>&lt;user username="tomcat" password="pass123" roles="manager-gui"/&gt;</w:t>
+      </w:r>
+    </w:p>
+    <w:p>
+      <w:r>
+        <w:t>Java Web Project</w:t>
+      </w:r>
+    </w:p>
+    <w:p>
+      <w:hyperlink r:id="rId28" w:history="1">
+        <w:r>
+          <w:rPr>
+            <w:rStyle w:val="Hyperlink"/>
+          </w:rPr>
+          <w:t>https://maven.apache.org/archetypes/maven-archetype-webapp/</w:t>
+        </w:r>
+      </w:hyperlink>
+    </w:p>
+    <w:p>
+      <w:pPr>
+        <w:pStyle w:val="HTMLPreformatted"/>
+        <w:numPr>
+          <w:ilvl w:val="0"/>
+          <w:numId w:val="3"/>
+        </w:numPr>
+        <w:shd w:val="clear" w:color="auto" w:fill="F5F5F5"/>
+        <w:wordWrap w:val="0"/>
+        <w:spacing w:after="150" w:line="300" w:lineRule="atLeast"/>
+        <w:rPr>
+          <w:rFonts w:ascii="Consolas" w:hAnsi="Consolas"/>
+          <w:color w:val="333333"/>
+        </w:rPr>
+      </w:pPr>
+      <w:bookmarkStart w:id="0" w:name="OLE_LINK2"/>
+      <w:bookmarkStart w:id="1" w:name="OLE_LINK1"/>
+      <w:r>
+        <w:rPr>
+          <w:rFonts w:ascii="Consolas" w:hAnsi="Consolas"/>
+          <w:color w:val="333333"/>
+        </w:rPr>
+        <w:t>mvn archetype:generate -DgroupId=com.sample.webproject -DartifactId=</w:t>
+      </w:r>
+      <w:r>
+        <w:rPr>
+          <w:rFonts w:ascii="Consolas" w:hAnsi="Consolas"/>
+          <w:color w:val="333333"/>
+        </w:rPr>
+        <w:t>tomcat-demo</w:t>
+      </w:r>
+      <w:r>
+        <w:rPr>
+          <w:rFonts w:ascii="Consolas" w:hAnsi="Consolas"/>
+          <w:color w:val="333333"/>
+        </w:rPr>
+        <w:t xml:space="preserve"> -DarchetypeArtifactId=maven-archetype-webapp -DinteractiveMode=false</w:t>
+      </w:r>
+    </w:p>
+    <w:bookmarkEnd w:id="0"/>
+    <w:p>
+      <w:pPr>
+        <w:pStyle w:val="HTMLPreformatted"/>
+        <w:numPr>
+          <w:ilvl w:val="0"/>
+          <w:numId w:val="3"/>
+        </w:numPr>
+        <w:shd w:val="clear" w:color="auto" w:fill="F5F5F5"/>
+        <w:wordWrap w:val="0"/>
+        <w:spacing w:after="150" w:line="300" w:lineRule="atLeast"/>
+        <w:rPr>
+          <w:rFonts w:ascii="Consolas" w:hAnsi="Consolas"/>
+          <w:color w:val="333333"/>
+        </w:rPr>
+      </w:pPr>
+      <w:r>
+        <w:rPr>
+          <w:noProof/>
+        </w:rPr>
+        <w:drawing>
+          <wp:inline distT="0" distB="0" distL="0" distR="0" wp14:anchorId="623049ED" wp14:editId="2195BAB3">
+            <wp:extent cx="4196219" cy="2228121"/>
+            <wp:effectExtent l="0" t="0" r="0" b="1270"/>
+            <wp:docPr id="19" name="Picture 19"/>
+            <wp:cNvGraphicFramePr>
+              <a:graphicFrameLocks xmlns:a="http://schemas.openxmlformats.org/drawingml/2006/main" noChangeAspect="1"/>
+            </wp:cNvGraphicFramePr>
+            <a:graphic xmlns:a="http://schemas.openxmlformats.org/drawingml/2006/main">
+              <a:graphicData uri="http://schemas.openxmlformats.org/drawingml/2006/picture">
+                <pic:pic xmlns:pic="http://schemas.openxmlformats.org/drawingml/2006/picture">
+                  <pic:nvPicPr>
+                    <pic:cNvPr id="1" name=""/>
+                    <pic:cNvPicPr/>
+                  </pic:nvPicPr>
+                  <pic:blipFill>
+                    <a:blip r:embed="rId29"/>
+                    <a:stretch>
+                      <a:fillRect/>
+                    </a:stretch>
+                  </pic:blipFill>
+                  <pic:spPr>
+                    <a:xfrm>
+                      <a:off x="0" y="0"/>
+                      <a:ext cx="4210027" cy="2235453"/>
+                    </a:xfrm>
+                    <a:prstGeom prst="rect">
+                      <a:avLst/>
+                    </a:prstGeom>
+                  </pic:spPr>
+                </pic:pic>
+              </a:graphicData>
+            </a:graphic>
+          </wp:inline>
+        </w:drawing>
+      </w:r>
+    </w:p>
+    <w:p>
+      <w:pPr>
+        <w:pStyle w:val="HTMLPreformatted"/>
+        <w:numPr>
+          <w:ilvl w:val="0"/>
+          <w:numId w:val="3"/>
+        </w:numPr>
+        <w:shd w:val="clear" w:color="auto" w:fill="F5F5F5"/>
+        <w:wordWrap w:val="0"/>
+        <w:spacing w:after="150" w:line="300" w:lineRule="atLeast"/>
+        <w:rPr>
+          <w:rFonts w:ascii="Consolas" w:hAnsi="Consolas"/>
+          <w:color w:val="333333"/>
+        </w:rPr>
+      </w:pPr>
+      <w:r>
+        <w:rPr>
+          <w:noProof/>
+        </w:rPr>
+        <w:drawing>
+          <wp:inline distT="0" distB="0" distL="0" distR="0" wp14:anchorId="634A3D5C" wp14:editId="64919119">
+            <wp:extent cx="5943600" cy="1207135"/>
+            <wp:effectExtent l="0" t="0" r="0" b="0"/>
+            <wp:docPr id="20" name="Picture 20"/>
+            <wp:cNvGraphicFramePr>
+              <a:graphicFrameLocks xmlns:a="http://schemas.openxmlformats.org/drawingml/2006/main" noChangeAspect="1"/>
+            </wp:cNvGraphicFramePr>
+            <a:graphic xmlns:a="http://schemas.openxmlformats.org/drawingml/2006/main">
+              <a:graphicData uri="http://schemas.openxmlformats.org/drawingml/2006/picture">
+                <pic:pic xmlns:pic="http://schemas.openxmlformats.org/drawingml/2006/picture">
+                  <pic:nvPicPr>
+                    <pic:cNvPr id="1" name=""/>
+                    <pic:cNvPicPr/>
+                  </pic:nvPicPr>
+                  <pic:blipFill>
+                    <a:blip r:embed="rId30"/>
+                    <a:stretch>
+                      <a:fillRect/>
+                    </a:stretch>
+                  </pic:blipFill>
+                  <pic:spPr>
+                    <a:xfrm>
+                      <a:off x="0" y="0"/>
+                      <a:ext cx="5943600" cy="1207135"/>
+                    </a:xfrm>
+                    <a:prstGeom prst="rect">
+                      <a:avLst/>
+                    </a:prstGeom>
+                  </pic:spPr>
+                </pic:pic>
+              </a:graphicData>
+            </a:graphic>
+          </wp:inline>
+        </w:drawing>
+      </w:r>
+    </w:p>
+    <w:bookmarkEnd w:id="1"/>
+    <w:p>
+      <w:pPr>
+        <w:pStyle w:val="l0"/>
+        <w:spacing w:line="300" w:lineRule="atLeast"/>
+        <w:rPr>
+          <w:rFonts w:ascii="Consolas" w:hAnsi="Consolas"/>
+          <w:color w:val="404040"/>
+          <w:sz w:val="20"/>
+          <w:szCs w:val="20"/>
+        </w:rPr>
+      </w:pPr>
+      <w:r>
+        <w:rPr>
+          <w:noProof/>
+        </w:rPr>
+        <w:lastRenderedPageBreak/>
+        <w:drawing>
+          <wp:inline distT="0" distB="0" distL="0" distR="0" wp14:anchorId="473CC022" wp14:editId="682F56C4">
+            <wp:extent cx="5943600" cy="3295015"/>
+            <wp:effectExtent l="0" t="0" r="0" b="635"/>
+            <wp:docPr id="21" name="Picture 21"/>
+            <wp:cNvGraphicFramePr>
+              <a:graphicFrameLocks xmlns:a="http://schemas.openxmlformats.org/drawingml/2006/main" noChangeAspect="1"/>
+            </wp:cNvGraphicFramePr>
+            <a:graphic xmlns:a="http://schemas.openxmlformats.org/drawingml/2006/main">
+              <a:graphicData uri="http://schemas.openxmlformats.org/drawingml/2006/picture">
+                <pic:pic xmlns:pic="http://schemas.openxmlformats.org/drawingml/2006/picture">
+                  <pic:nvPicPr>
+                    <pic:cNvPr id="1" name=""/>
+                    <pic:cNvPicPr/>
+                  </pic:nvPicPr>
+                  <pic:blipFill>
+                    <a:blip r:embed="rId31"/>
+                    <a:stretch>
+                      <a:fillRect/>
+                    </a:stretch>
+                  </pic:blipFill>
+                  <pic:spPr>
+                    <a:xfrm>
+                      <a:off x="0" y="0"/>
+                      <a:ext cx="5943600" cy="3295015"/>
+                    </a:xfrm>
+                    <a:prstGeom prst="rect">
+                      <a:avLst/>
+                    </a:prstGeom>
+                  </pic:spPr>
+                </pic:pic>
+              </a:graphicData>
+            </a:graphic>
+          </wp:inline>
+        </w:drawing>
+      </w:r>
+    </w:p>
+    <w:p>
+      <w:pPr>
+        <w:pStyle w:val="l0"/>
+        <w:spacing w:line="300" w:lineRule="atLeast"/>
+        <w:rPr>
+          <w:rFonts w:ascii="Consolas" w:hAnsi="Consolas"/>
+          <w:color w:val="404040"/>
+          <w:sz w:val="20"/>
+          <w:szCs w:val="20"/>
+        </w:rPr>
+      </w:pPr>
+      <w:r>
+        <w:rPr>
+          <w:rFonts w:ascii="Consolas" w:hAnsi="Consolas"/>
+          <w:color w:val="404040"/>
+          <w:sz w:val="20"/>
+          <w:szCs w:val="20"/>
+        </w:rPr>
+        <w:t>https://github.com/vikas99341/tomcat-demo</w:t>
+      </w:r>
+    </w:p>
+    <w:p/>
     <w:sectPr>
       <w:pgSz w:w="12240" w:h="15840"/>
       <w:pgMar w:top="1440" w:right="1440" w:bottom="1440" w:left="1440" w:header="720" w:footer="720" w:gutter="0"/>
@@ -888,6 +1643,119 @@
     </w:lvl>
   </w:abstractNum>
   <w:abstractNum w:abstractNumId="1" w15:restartNumberingAfterBreak="0">
+    <w:nsid w:val="34111B5A"/>
+    <w:multiLevelType w:val="multilevel"/>
+    <w:tmpl w:val="F182CF9E"/>
+    <w:lvl w:ilvl="0">
+      <w:start w:val="1"/>
+      <w:numFmt w:val="decimal"/>
+      <w:lvlText w:val="%1."/>
+      <w:lvlJc w:val="left"/>
+      <w:pPr>
+        <w:tabs>
+          <w:tab w:val="num" w:pos="720"/>
+        </w:tabs>
+        <w:ind w:left="720" w:hanging="360"/>
+      </w:pPr>
+    </w:lvl>
+    <w:lvl w:ilvl="1" w:tentative="1">
+      <w:start w:val="1"/>
+      <w:numFmt w:val="decimal"/>
+      <w:lvlText w:val="%2."/>
+      <w:lvlJc w:val="left"/>
+      <w:pPr>
+        <w:tabs>
+          <w:tab w:val="num" w:pos="1440"/>
+        </w:tabs>
+        <w:ind w:left="1440" w:hanging="360"/>
+      </w:pPr>
+    </w:lvl>
+    <w:lvl w:ilvl="2" w:tentative="1">
+      <w:start w:val="1"/>
+      <w:numFmt w:val="decimal"/>
+      <w:lvlText w:val="%3."/>
+      <w:lvlJc w:val="left"/>
+      <w:pPr>
+        <w:tabs>
+          <w:tab w:val="num" w:pos="2160"/>
+        </w:tabs>
+        <w:ind w:left="2160" w:hanging="360"/>
+      </w:pPr>
+    </w:lvl>
+    <w:lvl w:ilvl="3" w:tentative="1">
+      <w:start w:val="1"/>
+      <w:numFmt w:val="decimal"/>
+      <w:lvlText w:val="%4."/>
+      <w:lvlJc w:val="left"/>
+      <w:pPr>
+        <w:tabs>
+          <w:tab w:val="num" w:pos="2880"/>
+        </w:tabs>
+        <w:ind w:left="2880" w:hanging="360"/>
+      </w:pPr>
+    </w:lvl>
+    <w:lvl w:ilvl="4" w:tentative="1">
+      <w:start w:val="1"/>
+      <w:numFmt w:val="decimal"/>
+      <w:lvlText w:val="%5."/>
+      <w:lvlJc w:val="left"/>
+      <w:pPr>
+        <w:tabs>
+          <w:tab w:val="num" w:pos="3600"/>
+        </w:tabs>
+        <w:ind w:left="3600" w:hanging="360"/>
+      </w:pPr>
+    </w:lvl>
+    <w:lvl w:ilvl="5" w:tentative="1">
+      <w:start w:val="1"/>
+      <w:numFmt w:val="decimal"/>
+      <w:lvlText w:val="%6."/>
+      <w:lvlJc w:val="left"/>
+      <w:pPr>
+        <w:tabs>
+          <w:tab w:val="num" w:pos="4320"/>
+        </w:tabs>
+        <w:ind w:left="4320" w:hanging="360"/>
+      </w:pPr>
+    </w:lvl>
+    <w:lvl w:ilvl="6" w:tentative="1">
+      <w:start w:val="1"/>
+      <w:numFmt w:val="decimal"/>
+      <w:lvlText w:val="%7."/>
+      <w:lvlJc w:val="left"/>
+      <w:pPr>
+        <w:tabs>
+          <w:tab w:val="num" w:pos="5040"/>
+        </w:tabs>
+        <w:ind w:left="5040" w:hanging="360"/>
+      </w:pPr>
+    </w:lvl>
+    <w:lvl w:ilvl="7" w:tentative="1">
+      <w:start w:val="1"/>
+      <w:numFmt w:val="decimal"/>
+      <w:lvlText w:val="%8."/>
+      <w:lvlJc w:val="left"/>
+      <w:pPr>
+        <w:tabs>
+          <w:tab w:val="num" w:pos="5760"/>
+        </w:tabs>
+        <w:ind w:left="5760" w:hanging="360"/>
+      </w:pPr>
+    </w:lvl>
+    <w:lvl w:ilvl="8" w:tentative="1">
+      <w:start w:val="1"/>
+      <w:numFmt w:val="decimal"/>
+      <w:lvlText w:val="%9."/>
+      <w:lvlJc w:val="left"/>
+      <w:pPr>
+        <w:tabs>
+          <w:tab w:val="num" w:pos="6480"/>
+        </w:tabs>
+        <w:ind w:left="6480" w:hanging="360"/>
+      </w:pPr>
+    </w:lvl>
+  </w:abstractNum>
+  <w:abstractNum w:abstractNumId="2" w15:restartNumberingAfterBreak="0">
     <w:nsid w:val="7759584F"/>
     <w:multiLevelType w:val="hybridMultilevel"/>
     <w:tmpl w:val="6026EA78"/>
@@ -977,10 +1845,13 @@
     </w:lvl>
   </w:abstractNum>
   <w:num w:numId="1">
-    <w:abstractNumId w:val="1"/>
+    <w:abstractNumId w:val="2"/>
   </w:num>
   <w:num w:numId="2">
     <w:abstractNumId w:val="0"/>
+  </w:num>
+  <w:num w:numId="3">
+    <w:abstractNumId w:val="1"/>
   </w:num>
 </w:numbering>
 </file>
@@ -1494,6 +2365,39 @@
       <w:szCs w:val="20"/>
     </w:rPr>
   </w:style>
+  <w:style w:type="paragraph" w:customStyle="1" w:styleId="l0">
+    <w:name w:val="l0"/>
+    <w:basedOn w:val="Normal"/>
+    <w:rsid w:val="0000137B"/>
+    <w:pPr>
+      <w:spacing w:before="100" w:beforeAutospacing="1" w:after="100" w:afterAutospacing="1" w:line="240" w:lineRule="auto"/>
+    </w:pPr>
+    <w:rPr>
+      <w:rFonts w:ascii="Times New Roman" w:eastAsia="Times New Roman" w:hAnsi="Times New Roman" w:cs="Times New Roman"/>
+      <w:sz w:val="24"/>
+      <w:szCs w:val="24"/>
+    </w:rPr>
+  </w:style>
+  <w:style w:type="character" w:customStyle="1" w:styleId="pln">
+    <w:name w:val="pln"/>
+    <w:basedOn w:val="DefaultParagraphFont"/>
+    <w:rsid w:val="0000137B"/>
+  </w:style>
+  <w:style w:type="character" w:customStyle="1" w:styleId="pun">
+    <w:name w:val="pun"/>
+    <w:basedOn w:val="DefaultParagraphFont"/>
+    <w:rsid w:val="0000137B"/>
+  </w:style>
+  <w:style w:type="character" w:customStyle="1" w:styleId="typ">
+    <w:name w:val="typ"/>
+    <w:basedOn w:val="DefaultParagraphFont"/>
+    <w:rsid w:val="0000137B"/>
+  </w:style>
+  <w:style w:type="character" w:customStyle="1" w:styleId="lit">
+    <w:name w:val="lit"/>
+    <w:basedOn w:val="DefaultParagraphFont"/>
+    <w:rsid w:val="0000137B"/>
+  </w:style>
 </w:styles>
 </file>
 

</xml_diff>